<commit_message>
completed project overview powerpoint deliverable
</commit_message>
<xml_diff>
--- a/description/Docker MITgcm_ECCO_Project_Overview.docx
+++ b/description/Docker MITgcm_ECCO_Project_Overview.docx
@@ -53,7 +53,21 @@
       </w:r>
       <w:proofErr w:type="spellEnd"/>
       <w:r>
-        <w:t xml:space="preserve"> climate science community experience complexity and time-intensive involvement in configuring access to computing resources, and establishing environments for building, running, and visualizing </w:t>
+        <w:t xml:space="preserve"> climate science community experience complexity</w:t>
+      </w:r>
+      <w:r>
+        <w:t xml:space="preserve"> </w:t>
+      </w:r>
+      <w:proofErr w:type="gramStart"/>
+      <w:r>
+        <w:t xml:space="preserve">with, </w:t>
+      </w:r>
+      <w:r>
+        <w:t xml:space="preserve"> and</w:t>
+      </w:r>
+      <w:proofErr w:type="gramEnd"/>
+      <w:r>
+        <w:t xml:space="preserve"> time-intensive involvement in configuring access to computing resources, and establishing environments for building, running, and visualizing </w:t>
       </w:r>
       <w:proofErr w:type="spellStart"/>
       <w:r>
@@ -92,11 +106,9 @@
       <w:r>
         <w:t xml:space="preserve">Furthermore, many of these models can take an unreasonable amount of time to build and </w:t>
       </w:r>
-      <w:proofErr w:type="gramStart"/>
-      <w:r>
-        <w:t>run on</w:t>
-      </w:r>
-      <w:proofErr w:type="gramEnd"/>
+      <w:r>
+        <w:t>run-on</w:t>
+      </w:r>
       <w:r>
         <w:t xml:space="preserve"> host architecture and could benefit from a more lightweight execution environment. </w:t>
       </w:r>
@@ -160,6 +172,242 @@
     <w:p/>
     <w:p/>
     <w:p/>
+    <w:p/>
+    <w:p/>
+    <w:p>
+      <w:pPr>
+        <w:rPr>
+          <w:b/>
+          <w:bCs/>
+        </w:rPr>
+      </w:pPr>
+      <w:r>
+        <w:rPr>
+          <w:b/>
+          <w:bCs/>
+        </w:rPr>
+        <w:lastRenderedPageBreak/>
+        <w:t>Project Objectives</w:t>
+      </w:r>
+    </w:p>
+    <w:p/>
+    <w:p>
+      <w:r>
+        <w:t xml:space="preserve">To address this project’s need statement, project objectives have been documented in two categories, namely, </w:t>
+      </w:r>
+      <w:r>
+        <w:rPr>
+          <w:b/>
+          <w:bCs/>
+        </w:rPr>
+        <w:t>S</w:t>
+      </w:r>
+      <w:r>
+        <w:rPr>
+          <w:b/>
+          <w:bCs/>
+        </w:rPr>
+        <w:t>MART</w:t>
+      </w:r>
+      <w:r>
+        <w:rPr>
+          <w:b/>
+          <w:bCs/>
+        </w:rPr>
+        <w:t xml:space="preserve"> Goals </w:t>
+      </w:r>
+      <w:r>
+        <w:t xml:space="preserve">(concrete goals that are smaller in scale and more achievable) and </w:t>
+      </w:r>
+      <w:r>
+        <w:rPr>
+          <w:b/>
+          <w:bCs/>
+        </w:rPr>
+        <w:t>Stretch Goals</w:t>
+      </w:r>
+      <w:r>
+        <w:t xml:space="preserve"> (ambitious goals that expand on or provide a different functionality than the concrete goals).</w:t>
+      </w:r>
+    </w:p>
+    <w:p/>
+    <w:p/>
+    <w:p>
+      <w:r>
+        <w:t>SMART Goals</w:t>
+      </w:r>
+    </w:p>
+    <w:p/>
+    <w:p>
+      <w:pPr>
+        <w:pStyle w:val="ListParagraph"/>
+        <w:numPr>
+          <w:ilvl w:val="0"/>
+          <w:numId w:val="9"/>
+        </w:numPr>
+      </w:pPr>
+      <w:r>
+        <w:t xml:space="preserve">Develop portable units of software that can be leveraged </w:t>
+      </w:r>
+      <w:r>
+        <w:t xml:space="preserve">to build, run, and interpret results from computationally inexpensive </w:t>
+      </w:r>
+      <w:proofErr w:type="spellStart"/>
+      <w:r>
+        <w:t>MITgcm</w:t>
+      </w:r>
+      <w:proofErr w:type="spellEnd"/>
+      <w:r>
+        <w:t xml:space="preserve"> model problems with installation of </w:t>
+      </w:r>
+      <w:proofErr w:type="spellStart"/>
+      <w:r>
+        <w:t>MITgcm</w:t>
+      </w:r>
+      <w:proofErr w:type="spellEnd"/>
+      <w:r>
+        <w:t>, ECCO libraries and their dependencies</w:t>
+      </w:r>
+      <w:r>
+        <w:t xml:space="preserve"> </w:t>
+      </w:r>
+    </w:p>
+    <w:p>
+      <w:pPr>
+        <w:pStyle w:val="ListParagraph"/>
+      </w:pPr>
+    </w:p>
+    <w:p>
+      <w:pPr>
+        <w:pStyle w:val="ListParagraph"/>
+        <w:numPr>
+          <w:ilvl w:val="0"/>
+          <w:numId w:val="9"/>
+        </w:numPr>
+      </w:pPr>
+      <w:r>
+        <w:t xml:space="preserve">Configure support for these units of software on the most frequently used computing platforms, architectures, and operating systems according to </w:t>
+      </w:r>
+      <w:proofErr w:type="spellStart"/>
+      <w:r>
+        <w:t>MITgcm</w:t>
+      </w:r>
+      <w:proofErr w:type="spellEnd"/>
+      <w:r>
+        <w:t>-ECCO researchers and scientists</w:t>
+      </w:r>
+      <w:r>
+        <w:t xml:space="preserve"> </w:t>
+      </w:r>
+    </w:p>
+    <w:p>
+      <w:pPr>
+        <w:pStyle w:val="ListParagraph"/>
+      </w:pPr>
+    </w:p>
+    <w:p>
+      <w:pPr>
+        <w:pStyle w:val="ListParagraph"/>
+        <w:numPr>
+          <w:ilvl w:val="0"/>
+          <w:numId w:val="9"/>
+        </w:numPr>
+      </w:pPr>
+      <w:r>
+        <w:t xml:space="preserve">Document the software products in code repository and present results to </w:t>
+      </w:r>
+      <w:proofErr w:type="spellStart"/>
+      <w:r>
+        <w:t>MITgcm</w:t>
+      </w:r>
+      <w:proofErr w:type="spellEnd"/>
+      <w:r>
+        <w:t>-ECCO master repository managers</w:t>
+      </w:r>
+    </w:p>
+    <w:p/>
+    <w:p>
+      <w:r>
+        <w:t>Stretch Goals</w:t>
+      </w:r>
+    </w:p>
+    <w:p/>
+    <w:p/>
+    <w:p>
+      <w:pPr>
+        <w:pStyle w:val="ListParagraph"/>
+        <w:numPr>
+          <w:ilvl w:val="0"/>
+          <w:numId w:val="10"/>
+        </w:numPr>
+      </w:pPr>
+      <w:r>
+        <w:t>Implement a graphical-user-interface for end users to input quantitative model parameters and specifications along with desired data visualization tasks and render output in the interface</w:t>
+      </w:r>
+    </w:p>
+    <w:p>
+      <w:pPr>
+        <w:pStyle w:val="ListParagraph"/>
+      </w:pPr>
+    </w:p>
+    <w:p>
+      <w:pPr>
+        <w:pStyle w:val="ListParagraph"/>
+        <w:numPr>
+          <w:ilvl w:val="0"/>
+          <w:numId w:val="10"/>
+        </w:numPr>
+      </w:pPr>
+      <w:r>
+        <w:t xml:space="preserve">Scale up support for </w:t>
+      </w:r>
+      <w:proofErr w:type="spellStart"/>
+      <w:r>
+        <w:t>MITgcm</w:t>
+      </w:r>
+      <w:proofErr w:type="spellEnd"/>
+      <w:r>
+        <w:t xml:space="preserve"> model problems</w:t>
+      </w:r>
+      <w:r>
+        <w:t xml:space="preserve"> to enable more computationally expensive configurations</w:t>
+      </w:r>
+    </w:p>
+    <w:p>
+      <w:pPr>
+        <w:pStyle w:val="ListParagraph"/>
+      </w:pPr>
+    </w:p>
+    <w:p>
+      <w:pPr>
+        <w:pStyle w:val="ListParagraph"/>
+        <w:numPr>
+          <w:ilvl w:val="0"/>
+          <w:numId w:val="10"/>
+        </w:numPr>
+      </w:pPr>
+      <w:r>
+        <w:t>Add support for ASTE regional domain model problems</w:t>
+      </w:r>
+    </w:p>
+    <w:p>
+      <w:pPr>
+        <w:pStyle w:val="ListParagraph"/>
+      </w:pPr>
+    </w:p>
+    <w:p>
+      <w:pPr>
+        <w:pStyle w:val="ListParagraph"/>
+        <w:numPr>
+          <w:ilvl w:val="0"/>
+          <w:numId w:val="10"/>
+        </w:numPr>
+      </w:pPr>
+      <w:r>
+        <w:t>Configure support for products on multiple Linux distributions</w:t>
+      </w:r>
+    </w:p>
+    <w:p/>
     <w:p>
       <w:pPr>
         <w:rPr>
@@ -328,6 +576,7 @@
           <w:bCs/>
           <w:highlight w:val="yellow"/>
         </w:rPr>
+        <w:lastRenderedPageBreak/>
         <w:t>Project Proposal</w:t>
       </w:r>
     </w:p>
@@ -507,6 +756,18 @@
     <w:p>
       <w:pPr>
         <w:pStyle w:val="ListParagraph"/>
+        <w:numPr>
+          <w:ilvl w:val="0"/>
+          <w:numId w:val="2"/>
+        </w:numPr>
+      </w:pPr>
+      <w:r>
+        <w:t>Project Objectives</w:t>
+      </w:r>
+    </w:p>
+    <w:p>
+      <w:pPr>
+        <w:pStyle w:val="ListParagraph"/>
         <w:rPr>
           <w:b/>
           <w:bCs/>
@@ -761,30 +1022,30 @@
         </w:numPr>
       </w:pPr>
       <w:r>
+        <w:t>Develop sketches and schematics to communicate flow of information in product</w:t>
+      </w:r>
+      <w:r>
+        <w:t xml:space="preserve"> in a hardware/software-independent way</w:t>
+      </w:r>
+      <w:r>
+        <w:t xml:space="preserve">: Define product as a black-box with inputs and outputs and identify each input/output in the system (product) and the systems they link to </w:t>
+      </w:r>
+    </w:p>
+    <w:p>
+      <w:pPr>
+        <w:pStyle w:val="ListParagraph"/>
+      </w:pPr>
+    </w:p>
+    <w:p>
+      <w:pPr>
+        <w:pStyle w:val="ListParagraph"/>
+        <w:numPr>
+          <w:ilvl w:val="0"/>
+          <w:numId w:val="2"/>
+        </w:numPr>
+      </w:pPr>
+      <w:r>
         <w:lastRenderedPageBreak/>
-        <w:t>Develop sketches and schematics to communicate flow of information in product</w:t>
-      </w:r>
-      <w:r>
-        <w:t xml:space="preserve"> in a hardware/software-independent way</w:t>
-      </w:r>
-      <w:r>
-        <w:t xml:space="preserve">: Define product as a black-box with inputs and outputs and identify each input/output in the system (product) and the systems they link to </w:t>
-      </w:r>
-    </w:p>
-    <w:p>
-      <w:pPr>
-        <w:pStyle w:val="ListParagraph"/>
-      </w:pPr>
-    </w:p>
-    <w:p>
-      <w:pPr>
-        <w:pStyle w:val="ListParagraph"/>
-        <w:numPr>
-          <w:ilvl w:val="0"/>
-          <w:numId w:val="2"/>
-        </w:numPr>
-      </w:pPr>
-      <w:r>
         <w:t xml:space="preserve">Translate black-box definition of product into hardware-software-specific product designs </w:t>
       </w:r>
       <w:r>
@@ -1522,11 +1783,86 @@
     </w:p>
     <w:p>
       <w:pPr>
-        <w:rPr>
-          <w:b/>
-          <w:bCs/>
-        </w:rPr>
-      </w:pPr>
+        <w:pStyle w:val="ListParagraph"/>
+        <w:numPr>
+          <w:ilvl w:val="0"/>
+          <w:numId w:val="1"/>
+        </w:numPr>
+        <w:rPr>
+          <w:b/>
+          <w:bCs/>
+        </w:rPr>
+      </w:pPr>
+      <w:r>
+        <w:rPr>
+          <w:b/>
+          <w:bCs/>
+        </w:rPr>
+        <w:t>Communicate your Solution Phase</w:t>
+      </w:r>
+    </w:p>
+    <w:p>
+      <w:pPr>
+        <w:pStyle w:val="ListParagraph"/>
+        <w:rPr>
+          <w:b/>
+          <w:bCs/>
+        </w:rPr>
+      </w:pPr>
+    </w:p>
+    <w:p>
+      <w:pPr>
+        <w:pStyle w:val="ListParagraph"/>
+        <w:numPr>
+          <w:ilvl w:val="0"/>
+          <w:numId w:val="2"/>
+        </w:numPr>
+      </w:pPr>
+      <w:r>
+        <w:t xml:space="preserve">Commit all project work to a public code repository and grant </w:t>
+      </w:r>
+      <w:proofErr w:type="spellStart"/>
+      <w:r>
+        <w:t>MITgcm</w:t>
+      </w:r>
+      <w:proofErr w:type="spellEnd"/>
+      <w:r>
+        <w:t xml:space="preserve"> and ECCO </w:t>
+      </w:r>
+      <w:proofErr w:type="gramStart"/>
+      <w:r>
+        <w:t>researchers</w:t>
+      </w:r>
+      <w:proofErr w:type="gramEnd"/>
+      <w:r>
+        <w:t xml:space="preserve"> privileges to view content</w:t>
+      </w:r>
+    </w:p>
+    <w:p>
+      <w:pPr>
+        <w:pStyle w:val="ListParagraph"/>
+        <w:ind w:left="1080"/>
+      </w:pPr>
+    </w:p>
+    <w:p>
+      <w:pPr>
+        <w:pStyle w:val="ListParagraph"/>
+        <w:numPr>
+          <w:ilvl w:val="0"/>
+          <w:numId w:val="2"/>
+        </w:numPr>
+      </w:pPr>
+      <w:r>
+        <w:t xml:space="preserve">Schedule meetings with senior research scientists to communicate results of project and address plans for potentially incorporating final product into </w:t>
+      </w:r>
+      <w:proofErr w:type="spellStart"/>
+      <w:r>
+        <w:t>MITgcm</w:t>
+      </w:r>
+      <w:proofErr w:type="spellEnd"/>
+      <w:r>
+        <w:t xml:space="preserve">-ECCO workflow </w:t>
+      </w:r>
     </w:p>
     <w:p>
       <w:pPr>
@@ -1678,7 +2014,6 @@
           <w:b/>
           <w:bCs/>
         </w:rPr>
-        <w:lastRenderedPageBreak/>
         <w:t xml:space="preserve">Ivana Escobar – </w:t>
       </w:r>
       <w:r>
@@ -1941,6 +2276,184 @@
 <file path=word/numbering.xml><?xml version="1.0" encoding="utf-8"?>
 <w:numbering xmlns:wpc="http://schemas.microsoft.com/office/word/2010/wordprocessingCanvas" xmlns:cx="http://schemas.microsoft.com/office/drawing/2014/chartex" xmlns:cx1="http://schemas.microsoft.com/office/drawing/2015/9/8/chartex" xmlns:cx2="http://schemas.microsoft.com/office/drawing/2015/10/21/chartex" xmlns:cx3="http://schemas.microsoft.com/office/drawing/2016/5/9/chartex" xmlns:cx4="http://schemas.microsoft.com/office/drawing/2016/5/10/chartex" xmlns:cx5="http://schemas.microsoft.com/office/drawing/2016/5/11/chartex" xmlns:cx6="http://schemas.microsoft.com/office/drawing/2016/5/12/chartex" xmlns:cx7="http://schemas.microsoft.com/office/drawing/2016/5/13/chartex" xmlns:cx8="http://schemas.microsoft.com/office/drawing/2016/5/14/chartex" xmlns:mc="http://schemas.openxmlformats.org/markup-compatibility/2006" xmlns:aink="http://schemas.microsoft.com/office/drawing/2016/ink" xmlns:am3d="http://schemas.microsoft.com/office/drawing/2017/model3d" xmlns:o="urn:schemas-microsoft-com:office:office" xmlns:oel="http://schemas.microsoft.com/office/2019/extlst" xmlns:r="http://schemas.openxmlformats.org/officeDocument/2006/relationships" xmlns:m="http://schemas.openxmlformats.org/officeDocument/2006/math" xmlns:v="urn:schemas-microsoft-com:vml" xmlns:wp14="http://schemas.microsoft.com/office/word/2010/wordprocessingDrawing" xmlns:wp="http://schemas.openxmlformats.org/drawingml/2006/wordprocessingDrawing" xmlns:w10="urn:schemas-microsoft-com:office:word" xmlns:w="http://schemas.openxmlformats.org/wordprocessingml/2006/main" xmlns:w14="http://schemas.microsoft.com/office/word/2010/wordml" xmlns:w15="http://schemas.microsoft.com/office/word/2012/wordml" xmlns:w16cex="http://schemas.microsoft.com/office/word/2018/wordml/cex" xmlns:w16cid="http://schemas.microsoft.com/office/word/2016/wordml/cid" xmlns:w16="http://schemas.microsoft.com/office/word/2018/wordml" xmlns:w16sdtdh="http://schemas.microsoft.com/office/word/2020/wordml/sdtdatahash" xmlns:w16se="http://schemas.microsoft.com/office/word/2015/wordml/symex" xmlns:wpg="http://schemas.microsoft.com/office/word/2010/wordprocessingGroup" xmlns:wpi="http://schemas.microsoft.com/office/word/2010/wordprocessingInk" xmlns:wne="http://schemas.microsoft.com/office/word/2006/wordml" xmlns:wps="http://schemas.microsoft.com/office/word/2010/wordprocessingShape" mc:Ignorable="w14 w15 w16se w16cid w16 w16cex w16sdtdh wp14">
   <w:abstractNum w:abstractNumId="0" w15:restartNumberingAfterBreak="0">
+    <w:nsid w:val="06FA46F4"/>
+    <w:multiLevelType w:val="hybridMultilevel"/>
+    <w:tmpl w:val="3B5E132A"/>
+    <w:lvl w:ilvl="0" w:tplc="0409000F">
+      <w:start w:val="1"/>
+      <w:numFmt w:val="decimal"/>
+      <w:lvlText w:val="%1."/>
+      <w:lvlJc w:val="left"/>
+      <w:pPr>
+        <w:ind w:left="720" w:hanging="360"/>
+      </w:pPr>
+      <w:rPr>
+        <w:rFonts w:hint="default"/>
+      </w:rPr>
+    </w:lvl>
+    <w:lvl w:ilvl="1" w:tplc="04090019" w:tentative="1">
+      <w:start w:val="1"/>
+      <w:numFmt w:val="lowerLetter"/>
+      <w:lvlText w:val="%2."/>
+      <w:lvlJc w:val="left"/>
+      <w:pPr>
+        <w:ind w:left="1440" w:hanging="360"/>
+      </w:pPr>
+    </w:lvl>
+    <w:lvl w:ilvl="2" w:tplc="0409001B" w:tentative="1">
+      <w:start w:val="1"/>
+      <w:numFmt w:val="lowerRoman"/>
+      <w:lvlText w:val="%3."/>
+      <w:lvlJc w:val="right"/>
+      <w:pPr>
+        <w:ind w:left="2160" w:hanging="180"/>
+      </w:pPr>
+    </w:lvl>
+    <w:lvl w:ilvl="3" w:tplc="0409000F" w:tentative="1">
+      <w:start w:val="1"/>
+      <w:numFmt w:val="decimal"/>
+      <w:lvlText w:val="%4."/>
+      <w:lvlJc w:val="left"/>
+      <w:pPr>
+        <w:ind w:left="2880" w:hanging="360"/>
+      </w:pPr>
+    </w:lvl>
+    <w:lvl w:ilvl="4" w:tplc="04090019" w:tentative="1">
+      <w:start w:val="1"/>
+      <w:numFmt w:val="lowerLetter"/>
+      <w:lvlText w:val="%5."/>
+      <w:lvlJc w:val="left"/>
+      <w:pPr>
+        <w:ind w:left="3600" w:hanging="360"/>
+      </w:pPr>
+    </w:lvl>
+    <w:lvl w:ilvl="5" w:tplc="0409001B" w:tentative="1">
+      <w:start w:val="1"/>
+      <w:numFmt w:val="lowerRoman"/>
+      <w:lvlText w:val="%6."/>
+      <w:lvlJc w:val="right"/>
+      <w:pPr>
+        <w:ind w:left="4320" w:hanging="180"/>
+      </w:pPr>
+    </w:lvl>
+    <w:lvl w:ilvl="6" w:tplc="0409000F" w:tentative="1">
+      <w:start w:val="1"/>
+      <w:numFmt w:val="decimal"/>
+      <w:lvlText w:val="%7."/>
+      <w:lvlJc w:val="left"/>
+      <w:pPr>
+        <w:ind w:left="5040" w:hanging="360"/>
+      </w:pPr>
+    </w:lvl>
+    <w:lvl w:ilvl="7" w:tplc="04090019" w:tentative="1">
+      <w:start w:val="1"/>
+      <w:numFmt w:val="lowerLetter"/>
+      <w:lvlText w:val="%8."/>
+      <w:lvlJc w:val="left"/>
+      <w:pPr>
+        <w:ind w:left="5760" w:hanging="360"/>
+      </w:pPr>
+    </w:lvl>
+    <w:lvl w:ilvl="8" w:tplc="0409001B" w:tentative="1">
+      <w:start w:val="1"/>
+      <w:numFmt w:val="lowerRoman"/>
+      <w:lvlText w:val="%9."/>
+      <w:lvlJc w:val="right"/>
+      <w:pPr>
+        <w:ind w:left="6480" w:hanging="180"/>
+      </w:pPr>
+    </w:lvl>
+  </w:abstractNum>
+  <w:abstractNum w:abstractNumId="1" w15:restartNumberingAfterBreak="0">
+    <w:nsid w:val="115C181E"/>
+    <w:multiLevelType w:val="hybridMultilevel"/>
+    <w:tmpl w:val="A1109064"/>
+    <w:lvl w:ilvl="0" w:tplc="0409000F">
+      <w:start w:val="1"/>
+      <w:numFmt w:val="decimal"/>
+      <w:lvlText w:val="%1."/>
+      <w:lvlJc w:val="left"/>
+      <w:pPr>
+        <w:ind w:left="720" w:hanging="360"/>
+      </w:pPr>
+      <w:rPr>
+        <w:rFonts w:hint="default"/>
+      </w:rPr>
+    </w:lvl>
+    <w:lvl w:ilvl="1" w:tplc="04090019" w:tentative="1">
+      <w:start w:val="1"/>
+      <w:numFmt w:val="lowerLetter"/>
+      <w:lvlText w:val="%2."/>
+      <w:lvlJc w:val="left"/>
+      <w:pPr>
+        <w:ind w:left="1440" w:hanging="360"/>
+      </w:pPr>
+    </w:lvl>
+    <w:lvl w:ilvl="2" w:tplc="0409001B" w:tentative="1">
+      <w:start w:val="1"/>
+      <w:numFmt w:val="lowerRoman"/>
+      <w:lvlText w:val="%3."/>
+      <w:lvlJc w:val="right"/>
+      <w:pPr>
+        <w:ind w:left="2160" w:hanging="180"/>
+      </w:pPr>
+    </w:lvl>
+    <w:lvl w:ilvl="3" w:tplc="0409000F" w:tentative="1">
+      <w:start w:val="1"/>
+      <w:numFmt w:val="decimal"/>
+      <w:lvlText w:val="%4."/>
+      <w:lvlJc w:val="left"/>
+      <w:pPr>
+        <w:ind w:left="2880" w:hanging="360"/>
+      </w:pPr>
+    </w:lvl>
+    <w:lvl w:ilvl="4" w:tplc="04090019" w:tentative="1">
+      <w:start w:val="1"/>
+      <w:numFmt w:val="lowerLetter"/>
+      <w:lvlText w:val="%5."/>
+      <w:lvlJc w:val="left"/>
+      <w:pPr>
+        <w:ind w:left="3600" w:hanging="360"/>
+      </w:pPr>
+    </w:lvl>
+    <w:lvl w:ilvl="5" w:tplc="0409001B" w:tentative="1">
+      <w:start w:val="1"/>
+      <w:numFmt w:val="lowerRoman"/>
+      <w:lvlText w:val="%6."/>
+      <w:lvlJc w:val="right"/>
+      <w:pPr>
+        <w:ind w:left="4320" w:hanging="180"/>
+      </w:pPr>
+    </w:lvl>
+    <w:lvl w:ilvl="6" w:tplc="0409000F" w:tentative="1">
+      <w:start w:val="1"/>
+      <w:numFmt w:val="decimal"/>
+      <w:lvlText w:val="%7."/>
+      <w:lvlJc w:val="left"/>
+      <w:pPr>
+        <w:ind w:left="5040" w:hanging="360"/>
+      </w:pPr>
+    </w:lvl>
+    <w:lvl w:ilvl="7" w:tplc="04090019" w:tentative="1">
+      <w:start w:val="1"/>
+      <w:numFmt w:val="lowerLetter"/>
+      <w:lvlText w:val="%8."/>
+      <w:lvlJc w:val="left"/>
+      <w:pPr>
+        <w:ind w:left="5760" w:hanging="360"/>
+      </w:pPr>
+    </w:lvl>
+    <w:lvl w:ilvl="8" w:tplc="0409001B" w:tentative="1">
+      <w:start w:val="1"/>
+      <w:numFmt w:val="lowerRoman"/>
+      <w:lvlText w:val="%9."/>
+      <w:lvlJc w:val="right"/>
+      <w:pPr>
+        <w:ind w:left="6480" w:hanging="180"/>
+      </w:pPr>
+    </w:lvl>
+  </w:abstractNum>
+  <w:abstractNum w:abstractNumId="2" w15:restartNumberingAfterBreak="0">
     <w:nsid w:val="12F61B47"/>
     <w:multiLevelType w:val="hybridMultilevel"/>
     <w:tmpl w:val="A17237FE"/>
@@ -2053,7 +2566,7 @@
       </w:rPr>
     </w:lvl>
   </w:abstractNum>
-  <w:abstractNum w:abstractNumId="1" w15:restartNumberingAfterBreak="0">
+  <w:abstractNum w:abstractNumId="3" w15:restartNumberingAfterBreak="0">
     <w:nsid w:val="2DDD36D8"/>
     <w:multiLevelType w:val="hybridMultilevel"/>
     <w:tmpl w:val="7310B048"/>
@@ -2142,7 +2655,7 @@
       </w:pPr>
     </w:lvl>
   </w:abstractNum>
-  <w:abstractNum w:abstractNumId="2" w15:restartNumberingAfterBreak="0">
+  <w:abstractNum w:abstractNumId="4" w15:restartNumberingAfterBreak="0">
     <w:nsid w:val="46AE38ED"/>
     <w:multiLevelType w:val="hybridMultilevel"/>
     <w:tmpl w:val="1C96ED4E"/>
@@ -2255,7 +2768,7 @@
       </w:rPr>
     </w:lvl>
   </w:abstractNum>
-  <w:abstractNum w:abstractNumId="3" w15:restartNumberingAfterBreak="0">
+  <w:abstractNum w:abstractNumId="5" w15:restartNumberingAfterBreak="0">
     <w:nsid w:val="4E2F3196"/>
     <w:multiLevelType w:val="hybridMultilevel"/>
     <w:tmpl w:val="408A3F16"/>
@@ -2344,7 +2857,7 @@
       </w:pPr>
     </w:lvl>
   </w:abstractNum>
-  <w:abstractNum w:abstractNumId="4" w15:restartNumberingAfterBreak="0">
+  <w:abstractNum w:abstractNumId="6" w15:restartNumberingAfterBreak="0">
     <w:nsid w:val="4E7514D9"/>
     <w:multiLevelType w:val="hybridMultilevel"/>
     <w:tmpl w:val="0EC01B44"/>
@@ -2457,7 +2970,96 @@
       </w:rPr>
     </w:lvl>
   </w:abstractNum>
-  <w:abstractNum w:abstractNumId="5" w15:restartNumberingAfterBreak="0">
+  <w:abstractNum w:abstractNumId="7" w15:restartNumberingAfterBreak="0">
+    <w:nsid w:val="619C7974"/>
+    <w:multiLevelType w:val="hybridMultilevel"/>
+    <w:tmpl w:val="1BD4FD6A"/>
+    <w:lvl w:ilvl="0" w:tplc="0409000F">
+      <w:start w:val="1"/>
+      <w:numFmt w:val="decimal"/>
+      <w:lvlText w:val="%1."/>
+      <w:lvlJc w:val="left"/>
+      <w:pPr>
+        <w:ind w:left="720" w:hanging="360"/>
+      </w:pPr>
+      <w:rPr>
+        <w:rFonts w:hint="default"/>
+      </w:rPr>
+    </w:lvl>
+    <w:lvl w:ilvl="1" w:tplc="04090019" w:tentative="1">
+      <w:start w:val="1"/>
+      <w:numFmt w:val="lowerLetter"/>
+      <w:lvlText w:val="%2."/>
+      <w:lvlJc w:val="left"/>
+      <w:pPr>
+        <w:ind w:left="1440" w:hanging="360"/>
+      </w:pPr>
+    </w:lvl>
+    <w:lvl w:ilvl="2" w:tplc="0409001B" w:tentative="1">
+      <w:start w:val="1"/>
+      <w:numFmt w:val="lowerRoman"/>
+      <w:lvlText w:val="%3."/>
+      <w:lvlJc w:val="right"/>
+      <w:pPr>
+        <w:ind w:left="2160" w:hanging="180"/>
+      </w:pPr>
+    </w:lvl>
+    <w:lvl w:ilvl="3" w:tplc="0409000F" w:tentative="1">
+      <w:start w:val="1"/>
+      <w:numFmt w:val="decimal"/>
+      <w:lvlText w:val="%4."/>
+      <w:lvlJc w:val="left"/>
+      <w:pPr>
+        <w:ind w:left="2880" w:hanging="360"/>
+      </w:pPr>
+    </w:lvl>
+    <w:lvl w:ilvl="4" w:tplc="04090019" w:tentative="1">
+      <w:start w:val="1"/>
+      <w:numFmt w:val="lowerLetter"/>
+      <w:lvlText w:val="%5."/>
+      <w:lvlJc w:val="left"/>
+      <w:pPr>
+        <w:ind w:left="3600" w:hanging="360"/>
+      </w:pPr>
+    </w:lvl>
+    <w:lvl w:ilvl="5" w:tplc="0409001B" w:tentative="1">
+      <w:start w:val="1"/>
+      <w:numFmt w:val="lowerRoman"/>
+      <w:lvlText w:val="%6."/>
+      <w:lvlJc w:val="right"/>
+      <w:pPr>
+        <w:ind w:left="4320" w:hanging="180"/>
+      </w:pPr>
+    </w:lvl>
+    <w:lvl w:ilvl="6" w:tplc="0409000F" w:tentative="1">
+      <w:start w:val="1"/>
+      <w:numFmt w:val="decimal"/>
+      <w:lvlText w:val="%7."/>
+      <w:lvlJc w:val="left"/>
+      <w:pPr>
+        <w:ind w:left="5040" w:hanging="360"/>
+      </w:pPr>
+    </w:lvl>
+    <w:lvl w:ilvl="7" w:tplc="04090019" w:tentative="1">
+      <w:start w:val="1"/>
+      <w:numFmt w:val="lowerLetter"/>
+      <w:lvlText w:val="%8."/>
+      <w:lvlJc w:val="left"/>
+      <w:pPr>
+        <w:ind w:left="5760" w:hanging="360"/>
+      </w:pPr>
+    </w:lvl>
+    <w:lvl w:ilvl="8" w:tplc="0409001B" w:tentative="1">
+      <w:start w:val="1"/>
+      <w:numFmt w:val="lowerRoman"/>
+      <w:lvlText w:val="%9."/>
+      <w:lvlJc w:val="right"/>
+      <w:pPr>
+        <w:ind w:left="6480" w:hanging="180"/>
+      </w:pPr>
+    </w:lvl>
+  </w:abstractNum>
+  <w:abstractNum w:abstractNumId="8" w15:restartNumberingAfterBreak="0">
     <w:nsid w:val="64CA6D81"/>
     <w:multiLevelType w:val="hybridMultilevel"/>
     <w:tmpl w:val="44F4C788"/>
@@ -2546,7 +3148,7 @@
       </w:pPr>
     </w:lvl>
   </w:abstractNum>
-  <w:abstractNum w:abstractNumId="6" w15:restartNumberingAfterBreak="0">
+  <w:abstractNum w:abstractNumId="9" w15:restartNumberingAfterBreak="0">
     <w:nsid w:val="66825EDA"/>
     <w:multiLevelType w:val="hybridMultilevel"/>
     <w:tmpl w:val="40380E4A"/>
@@ -2636,25 +3238,34 @@
     </w:lvl>
   </w:abstractNum>
   <w:num w:numId="1" w16cid:durableId="1478717384">
+    <w:abstractNumId w:val="5"/>
+  </w:num>
+  <w:num w:numId="2" w16cid:durableId="331101820">
+    <w:abstractNumId w:val="6"/>
+  </w:num>
+  <w:num w:numId="3" w16cid:durableId="901716891">
+    <w:abstractNumId w:val="4"/>
+  </w:num>
+  <w:num w:numId="4" w16cid:durableId="1254169977">
+    <w:abstractNumId w:val="9"/>
+  </w:num>
+  <w:num w:numId="5" w16cid:durableId="335310780">
+    <w:abstractNumId w:val="8"/>
+  </w:num>
+  <w:num w:numId="6" w16cid:durableId="1055620485">
     <w:abstractNumId w:val="3"/>
   </w:num>
-  <w:num w:numId="2" w16cid:durableId="331101820">
-    <w:abstractNumId w:val="4"/>
-  </w:num>
-  <w:num w:numId="3" w16cid:durableId="901716891">
+  <w:num w:numId="7" w16cid:durableId="1125536844">
     <w:abstractNumId w:val="2"/>
   </w:num>
-  <w:num w:numId="4" w16cid:durableId="1254169977">
-    <w:abstractNumId w:val="6"/>
+  <w:num w:numId="8" w16cid:durableId="1367872970">
+    <w:abstractNumId w:val="0"/>
   </w:num>
-  <w:num w:numId="5" w16cid:durableId="335310780">
-    <w:abstractNumId w:val="5"/>
-  </w:num>
-  <w:num w:numId="6" w16cid:durableId="1055620485">
+  <w:num w:numId="9" w16cid:durableId="154417757">
     <w:abstractNumId w:val="1"/>
   </w:num>
-  <w:num w:numId="7" w16cid:durableId="1125536844">
-    <w:abstractNumId w:val="0"/>
+  <w:num w:numId="10" w16cid:durableId="1057245031">
+    <w:abstractNumId w:val="7"/>
   </w:num>
 </w:numbering>
 </file>

</xml_diff>

<commit_message>
updated design schematics deliverables
</commit_message>
<xml_diff>
--- a/description/Docker MITgcm_ECCO_Project_Overview.docx
+++ b/description/Docker MITgcm_ECCO_Project_Overview.docx
@@ -58,14 +58,9 @@
       <w:r>
         <w:t xml:space="preserve"> </w:t>
       </w:r>
-      <w:proofErr w:type="gramStart"/>
-      <w:r>
-        <w:t xml:space="preserve">with, </w:t>
-      </w:r>
-      <w:r>
-        <w:t xml:space="preserve"> and</w:t>
-      </w:r>
-      <w:proofErr w:type="gramEnd"/>
+      <w:r>
+        <w:t>with, and</w:t>
+      </w:r>
       <w:r>
         <w:t xml:space="preserve"> time-intensive involvement in configuring access to computing resources, and establishing environments for building, running, and visualizing </w:t>
       </w:r>
@@ -110,7 +105,13 @@
         <w:t>run-on</w:t>
       </w:r>
       <w:r>
-        <w:t xml:space="preserve"> host architecture and could benefit from a more lightweight execution environment. </w:t>
+        <w:t xml:space="preserve"> host architecture and could benefit from a more lightweight execution environment.</w:t>
+      </w:r>
+      <w:r>
+        <w:t xml:space="preserve"> where these tasks can be run in isolation.</w:t>
+      </w:r>
+      <w:r>
+        <w:t xml:space="preserve"> </w:t>
       </w:r>
       <w:r>
         <w:t xml:space="preserve"> </w:t>
@@ -233,7 +234,17 @@
     <w:p/>
     <w:p/>
     <w:p>
-      <w:r>
+      <w:pPr>
+        <w:rPr>
+          <w:b/>
+          <w:bCs/>
+        </w:rPr>
+      </w:pPr>
+      <w:r>
+        <w:rPr>
+          <w:b/>
+          <w:bCs/>
+        </w:rPr>
         <w:t>SMART Goals</w:t>
       </w:r>
     </w:p>
@@ -250,7 +261,13 @@
         <w:t xml:space="preserve">Develop portable units of software that can be leveraged </w:t>
       </w:r>
       <w:r>
-        <w:t xml:space="preserve">to build, run, and interpret results from computationally inexpensive </w:t>
+        <w:t xml:space="preserve">to build, </w:t>
+      </w:r>
+      <w:r>
+        <w:t xml:space="preserve">and run </w:t>
+      </w:r>
+      <w:r>
+        <w:t xml:space="preserve">computationally inexpensive </w:t>
       </w:r>
       <w:proofErr w:type="spellStart"/>
       <w:r>
@@ -258,76 +275,92 @@
       </w:r>
       <w:proofErr w:type="spellEnd"/>
       <w:r>
-        <w:t xml:space="preserve"> model problems with installation of </w:t>
+        <w:t xml:space="preserve"> model problems </w:t>
+      </w:r>
+      <w:r>
+        <w:t>on compute nodes</w:t>
+      </w:r>
+      <w:r>
+        <w:t xml:space="preserve"> without </w:t>
       </w:r>
       <w:proofErr w:type="spellStart"/>
       <w:r>
+        <w:t>mpi</w:t>
+      </w:r>
+      <w:proofErr w:type="spellEnd"/>
+      <w:r>
+        <w:t xml:space="preserve"> libraries</w:t>
+      </w:r>
+    </w:p>
+    <w:p>
+      <w:pPr>
+        <w:pStyle w:val="ListParagraph"/>
+        <w:numPr>
+          <w:ilvl w:val="0"/>
+          <w:numId w:val="9"/>
+        </w:numPr>
+      </w:pPr>
+      <w:r>
+        <w:t xml:space="preserve">Configure support for these units of software on the most frequently used computing platforms, architectures, and operating systems according to </w:t>
+      </w:r>
+      <w:r>
+        <w:t>CRIOS group users</w:t>
+      </w:r>
+    </w:p>
+    <w:p>
+      <w:pPr>
+        <w:pStyle w:val="ListParagraph"/>
+        <w:numPr>
+          <w:ilvl w:val="0"/>
+          <w:numId w:val="9"/>
+        </w:numPr>
+      </w:pPr>
+      <w:r>
+        <w:t>Document the software products in code repository</w:t>
+      </w:r>
+      <w:r>
+        <w:t xml:space="preserve"> and image registry</w:t>
+      </w:r>
+    </w:p>
+    <w:p>
+      <w:pPr>
+        <w:pStyle w:val="ListParagraph"/>
+        <w:numPr>
+          <w:ilvl w:val="0"/>
+          <w:numId w:val="9"/>
+        </w:numPr>
+      </w:pPr>
+      <w:r>
+        <w:t xml:space="preserve"> </w:t>
+      </w:r>
+      <w:r>
+        <w:t>Present</w:t>
+      </w:r>
+      <w:r>
+        <w:t xml:space="preserve"> results to </w:t>
+      </w:r>
+      <w:proofErr w:type="spellStart"/>
+      <w:r>
         <w:t>MITgcm</w:t>
       </w:r>
       <w:proofErr w:type="spellEnd"/>
       <w:r>
-        <w:t>, ECCO libraries and their dependencies</w:t>
-      </w:r>
-      <w:r>
-        <w:t xml:space="preserve"> </w:t>
-      </w:r>
-    </w:p>
-    <w:p>
-      <w:pPr>
-        <w:pStyle w:val="ListParagraph"/>
-      </w:pPr>
-    </w:p>
-    <w:p>
-      <w:pPr>
-        <w:pStyle w:val="ListParagraph"/>
-        <w:numPr>
-          <w:ilvl w:val="0"/>
-          <w:numId w:val="9"/>
-        </w:numPr>
-      </w:pPr>
-      <w:r>
-        <w:t xml:space="preserve">Configure support for these units of software on the most frequently used computing platforms, architectures, and operating systems according to </w:t>
-      </w:r>
-      <w:proofErr w:type="spellStart"/>
-      <w:r>
-        <w:t>MITgcm</w:t>
-      </w:r>
-      <w:proofErr w:type="spellEnd"/>
-      <w:r>
-        <w:t>-ECCO researchers and scientists</w:t>
-      </w:r>
-      <w:r>
-        <w:t xml:space="preserve"> </w:t>
-      </w:r>
-    </w:p>
-    <w:p>
-      <w:pPr>
-        <w:pStyle w:val="ListParagraph"/>
-      </w:pPr>
-    </w:p>
-    <w:p>
-      <w:pPr>
-        <w:pStyle w:val="ListParagraph"/>
-        <w:numPr>
-          <w:ilvl w:val="0"/>
-          <w:numId w:val="9"/>
-        </w:numPr>
-      </w:pPr>
-      <w:r>
-        <w:t xml:space="preserve">Document the software products in code repository and present results to </w:t>
-      </w:r>
-      <w:proofErr w:type="spellStart"/>
-      <w:r>
-        <w:t>MITgcm</w:t>
-      </w:r>
-      <w:proofErr w:type="spellEnd"/>
-      <w:r>
         <w:t>-ECCO master repository managers</w:t>
       </w:r>
     </w:p>
     <w:p/>
     <w:p>
-      <w:r>
+      <w:pPr>
+        <w:rPr>
+          <w:b/>
+          <w:bCs/>
+        </w:rPr>
+      </w:pPr>
+      <w:r>
+        <w:rPr>
+          <w:b/>
+          <w:bCs/>
+        </w:rPr>
         <w:t>Stretch Goals</w:t>
       </w:r>
     </w:p>
@@ -342,7 +375,16 @@
         </w:numPr>
       </w:pPr>
       <w:r>
-        <w:t>Implement a graphical-user-interface for end users to input quantitative model parameters and specifications along with desired data visualization tasks and render output in the interface</w:t>
+        <w:t xml:space="preserve">Implement a graphical-user-interface for end users to input quantitative model parameters and specifications along with desired </w:t>
+      </w:r>
+      <w:r>
+        <w:t>post-</w:t>
+      </w:r>
+      <w:r>
+        <w:t>processing/data analysis</w:t>
+      </w:r>
+      <w:r>
+        <w:t xml:space="preserve"> tasks and render output in the interface</w:t>
       </w:r>
     </w:p>
     <w:p>
@@ -359,7 +401,13 @@
         </w:numPr>
       </w:pPr>
       <w:r>
-        <w:t xml:space="preserve">Scale up support for </w:t>
+        <w:t xml:space="preserve">Introduce support for more </w:t>
+      </w:r>
+      <w:r>
+        <w:t xml:space="preserve">computationally expensive </w:t>
+      </w:r>
+      <w:r>
+        <w:t xml:space="preserve">jobs to enable execution of more robust </w:t>
       </w:r>
       <w:proofErr w:type="spellStart"/>
       <w:r>
@@ -370,13 +418,8 @@
         <w:t xml:space="preserve"> model problems</w:t>
       </w:r>
       <w:r>
-        <w:t xml:space="preserve"> to enable more computationally expensive configurations</w:t>
-      </w:r>
-    </w:p>
-    <w:p>
-      <w:pPr>
-        <w:pStyle w:val="ListParagraph"/>
-      </w:pPr>
+        <w:t xml:space="preserve"> </w:t>
+      </w:r>
     </w:p>
     <w:p>
       <w:pPr>
@@ -387,7 +430,15 @@
         </w:numPr>
       </w:pPr>
       <w:r>
-        <w:t>Add support for ASTE regional domain model problems</w:t>
+        <w:t xml:space="preserve">Implement </w:t>
+      </w:r>
+      <w:proofErr w:type="spellStart"/>
+      <w:r>
+        <w:t>mpi</w:t>
+      </w:r>
+      <w:proofErr w:type="spellEnd"/>
+      <w:r>
+        <w:t xml:space="preserve"> libraries to add portability, flexibility, and efficiency to jobs</w:t>
       </w:r>
     </w:p>
     <w:p>
@@ -404,296 +455,593 @@
         </w:numPr>
       </w:pPr>
       <w:r>
-        <w:t>Configure support for products on multiple Linux distributions</w:t>
+        <w:t xml:space="preserve">Add </w:t>
+      </w:r>
+      <w:r>
+        <w:t>features</w:t>
+      </w:r>
+      <w:r>
+        <w:t xml:space="preserve"> for ASTE regional domain model problems</w:t>
+      </w:r>
+    </w:p>
+    <w:p>
+      <w:pPr>
+        <w:pStyle w:val="ListParagraph"/>
+      </w:pPr>
+    </w:p>
+    <w:p>
+      <w:pPr>
+        <w:pStyle w:val="ListParagraph"/>
+        <w:numPr>
+          <w:ilvl w:val="0"/>
+          <w:numId w:val="10"/>
+        </w:numPr>
+      </w:pPr>
+      <w:r>
+        <w:t xml:space="preserve">Scale up support for product to run on most-widely adopted computing platforms, architectures, and operating systems according to general purpose </w:t>
+      </w:r>
+      <w:proofErr w:type="spellStart"/>
+      <w:r>
+        <w:t>MITgcm</w:t>
+      </w:r>
+      <w:proofErr w:type="spellEnd"/>
+      <w:r>
+        <w:t>-community use</w:t>
+      </w:r>
+    </w:p>
+    <w:p>
+      <w:pPr>
+        <w:rPr>
+          <w:b/>
+          <w:bCs/>
+        </w:rPr>
+      </w:pPr>
+    </w:p>
+    <w:p>
+      <w:pPr>
+        <w:rPr>
+          <w:b/>
+          <w:bCs/>
+        </w:rPr>
+      </w:pPr>
+      <w:r>
+        <w:rPr>
+          <w:b/>
+          <w:bCs/>
+        </w:rPr>
+        <w:t>Deliverable(s)</w:t>
+      </w:r>
+    </w:p>
+    <w:p>
+      <w:pPr>
+        <w:rPr>
+          <w:b/>
+          <w:bCs/>
+        </w:rPr>
+      </w:pPr>
+    </w:p>
+    <w:p>
+      <w:pPr>
+        <w:rPr>
+          <w:b/>
+          <w:bCs/>
+        </w:rPr>
+      </w:pPr>
+      <w:r>
+        <w:rPr>
+          <w:b/>
+          <w:bCs/>
+        </w:rPr>
+        <w:t>The deliverables in this project will follow a conventional product design process includin</w:t>
+      </w:r>
+      <w:r>
+        <w:rPr>
+          <w:b/>
+          <w:bCs/>
+        </w:rPr>
+        <w:t xml:space="preserve">g: </w:t>
+      </w:r>
+    </w:p>
+    <w:p>
+      <w:pPr>
+        <w:rPr>
+          <w:b/>
+          <w:bCs/>
+        </w:rPr>
+      </w:pPr>
+    </w:p>
+    <w:p>
+      <w:pPr>
+        <w:pStyle w:val="ListParagraph"/>
+        <w:numPr>
+          <w:ilvl w:val="0"/>
+          <w:numId w:val="7"/>
+        </w:numPr>
+        <w:rPr>
+          <w:b/>
+          <w:bCs/>
+          <w:highlight w:val="yellow"/>
+        </w:rPr>
+      </w:pPr>
+      <w:r>
+        <w:rPr>
+          <w:b/>
+          <w:bCs/>
+          <w:highlight w:val="yellow"/>
+        </w:rPr>
+        <w:t>Project Description and Literature Review</w:t>
+      </w:r>
+    </w:p>
+    <w:p>
+      <w:pPr>
+        <w:pStyle w:val="ListParagraph"/>
+        <w:numPr>
+          <w:ilvl w:val="0"/>
+          <w:numId w:val="7"/>
+        </w:numPr>
+        <w:rPr>
+          <w:b/>
+          <w:bCs/>
+          <w:highlight w:val="yellow"/>
+        </w:rPr>
+      </w:pPr>
+      <w:r>
+        <w:rPr>
+          <w:b/>
+          <w:bCs/>
+          <w:highlight w:val="yellow"/>
+        </w:rPr>
+        <w:t>Systems Overview</w:t>
+      </w:r>
+    </w:p>
+    <w:p>
+      <w:pPr>
+        <w:pStyle w:val="ListParagraph"/>
+        <w:numPr>
+          <w:ilvl w:val="0"/>
+          <w:numId w:val="7"/>
+        </w:numPr>
+        <w:rPr>
+          <w:b/>
+          <w:bCs/>
+          <w:highlight w:val="yellow"/>
+        </w:rPr>
+      </w:pPr>
+      <w:r>
+        <w:rPr>
+          <w:b/>
+          <w:bCs/>
+          <w:highlight w:val="yellow"/>
+        </w:rPr>
+        <w:t>Requirements Definition</w:t>
+      </w:r>
+    </w:p>
+    <w:p>
+      <w:pPr>
+        <w:pStyle w:val="ListParagraph"/>
+        <w:numPr>
+          <w:ilvl w:val="0"/>
+          <w:numId w:val="7"/>
+        </w:numPr>
+        <w:rPr>
+          <w:b/>
+          <w:bCs/>
+          <w:highlight w:val="yellow"/>
+        </w:rPr>
+      </w:pPr>
+      <w:r>
+        <w:rPr>
+          <w:b/>
+          <w:bCs/>
+          <w:highlight w:val="yellow"/>
+        </w:rPr>
+        <w:t>Preliminary Design</w:t>
+      </w:r>
+    </w:p>
+    <w:p>
+      <w:pPr>
+        <w:pStyle w:val="ListParagraph"/>
+        <w:numPr>
+          <w:ilvl w:val="0"/>
+          <w:numId w:val="7"/>
+        </w:numPr>
+        <w:rPr>
+          <w:b/>
+          <w:bCs/>
+          <w:highlight w:val="yellow"/>
+        </w:rPr>
+      </w:pPr>
+      <w:r>
+        <w:rPr>
+          <w:b/>
+          <w:bCs/>
+          <w:highlight w:val="yellow"/>
+        </w:rPr>
+        <w:t>Project Proposal</w:t>
+      </w:r>
+    </w:p>
+    <w:p>
+      <w:pPr>
+        <w:pStyle w:val="ListParagraph"/>
+        <w:numPr>
+          <w:ilvl w:val="0"/>
+          <w:numId w:val="7"/>
+        </w:numPr>
+        <w:rPr>
+          <w:b/>
+          <w:bCs/>
+          <w:highlight w:val="yellow"/>
+        </w:rPr>
+      </w:pPr>
+      <w:r>
+        <w:rPr>
+          <w:b/>
+          <w:bCs/>
+          <w:highlight w:val="yellow"/>
+        </w:rPr>
+        <w:lastRenderedPageBreak/>
+        <w:t>Detailed Design and Analysis Plan</w:t>
+      </w:r>
+    </w:p>
+    <w:p>
+      <w:pPr>
+        <w:pStyle w:val="ListParagraph"/>
+        <w:numPr>
+          <w:ilvl w:val="0"/>
+          <w:numId w:val="7"/>
+        </w:numPr>
+        <w:rPr>
+          <w:b/>
+          <w:bCs/>
+          <w:highlight w:val="yellow"/>
+        </w:rPr>
+      </w:pPr>
+      <w:r>
+        <w:rPr>
+          <w:b/>
+          <w:bCs/>
+          <w:highlight w:val="yellow"/>
+        </w:rPr>
+        <w:t>Preliminary Results</w:t>
+      </w:r>
+    </w:p>
+    <w:p>
+      <w:pPr>
+        <w:pStyle w:val="ListParagraph"/>
+        <w:numPr>
+          <w:ilvl w:val="0"/>
+          <w:numId w:val="7"/>
+        </w:numPr>
+        <w:rPr>
+          <w:b/>
+          <w:bCs/>
+          <w:highlight w:val="yellow"/>
+        </w:rPr>
+      </w:pPr>
+      <w:r>
+        <w:rPr>
+          <w:b/>
+          <w:bCs/>
+          <w:highlight w:val="yellow"/>
+        </w:rPr>
+        <w:t>Final Presentation</w:t>
+      </w:r>
+    </w:p>
+    <w:p>
+      <w:pPr>
+        <w:pStyle w:val="ListParagraph"/>
+        <w:numPr>
+          <w:ilvl w:val="0"/>
+          <w:numId w:val="7"/>
+        </w:numPr>
+        <w:rPr>
+          <w:b/>
+          <w:bCs/>
+          <w:highlight w:val="yellow"/>
+        </w:rPr>
+      </w:pPr>
+      <w:r>
+        <w:rPr>
+          <w:b/>
+          <w:bCs/>
+          <w:highlight w:val="yellow"/>
+        </w:rPr>
+        <w:t>Final Report</w:t>
+      </w:r>
+    </w:p>
+    <w:p>
+      <w:pPr>
+        <w:rPr>
+          <w:b/>
+          <w:bCs/>
+        </w:rPr>
+      </w:pPr>
+    </w:p>
+    <w:p>
+      <w:pPr>
+        <w:jc w:val="center"/>
+        <w:rPr>
+          <w:b/>
+          <w:bCs/>
+        </w:rPr>
+      </w:pPr>
+      <w:r>
+        <w:rPr>
+          <w:b/>
+          <w:bCs/>
+        </w:rPr>
+        <w:t>Product Design Process Phases</w:t>
+      </w:r>
+    </w:p>
+    <w:p>
+      <w:pPr>
+        <w:rPr>
+          <w:b/>
+          <w:bCs/>
+        </w:rPr>
+      </w:pPr>
+    </w:p>
+    <w:p>
+      <w:pPr>
+        <w:pStyle w:val="ListParagraph"/>
+        <w:numPr>
+          <w:ilvl w:val="0"/>
+          <w:numId w:val="1"/>
+        </w:numPr>
+        <w:rPr>
+          <w:b/>
+          <w:bCs/>
+        </w:rPr>
+      </w:pPr>
+      <w:r>
+        <w:rPr>
+          <w:b/>
+          <w:bCs/>
+        </w:rPr>
+        <w:t>Identification of Problem Phase</w:t>
+      </w:r>
+    </w:p>
+    <w:p>
+      <w:pPr>
+        <w:pStyle w:val="ListParagraph"/>
+        <w:rPr>
+          <w:b/>
+          <w:bCs/>
+        </w:rPr>
+      </w:pPr>
+    </w:p>
+    <w:p>
+      <w:pPr>
+        <w:pStyle w:val="ListParagraph"/>
+        <w:numPr>
+          <w:ilvl w:val="0"/>
+          <w:numId w:val="2"/>
+        </w:numPr>
+      </w:pPr>
+      <w:r>
+        <w:t>Problem Statement</w:t>
+      </w:r>
+    </w:p>
+    <w:p>
+      <w:pPr>
+        <w:pStyle w:val="ListParagraph"/>
+        <w:numPr>
+          <w:ilvl w:val="0"/>
+          <w:numId w:val="2"/>
+        </w:numPr>
+      </w:pPr>
+      <w:r>
+        <w:t>Need Statement</w:t>
+      </w:r>
+    </w:p>
+    <w:p>
+      <w:pPr>
+        <w:pStyle w:val="ListParagraph"/>
+        <w:numPr>
+          <w:ilvl w:val="0"/>
+          <w:numId w:val="2"/>
+        </w:numPr>
+      </w:pPr>
+      <w:r>
+        <w:t>Project Objectives</w:t>
+      </w:r>
+    </w:p>
+    <w:p>
+      <w:pPr>
+        <w:pStyle w:val="ListParagraph"/>
+        <w:rPr>
+          <w:b/>
+          <w:bCs/>
+        </w:rPr>
+      </w:pPr>
+    </w:p>
+    <w:p>
+      <w:pPr>
+        <w:pStyle w:val="ListParagraph"/>
+        <w:numPr>
+          <w:ilvl w:val="0"/>
+          <w:numId w:val="1"/>
+        </w:numPr>
+        <w:rPr>
+          <w:b/>
+          <w:bCs/>
+        </w:rPr>
+      </w:pPr>
+      <w:r>
+        <w:rPr>
+          <w:b/>
+          <w:bCs/>
+        </w:rPr>
+        <w:t>Understanding of Problem Phase</w:t>
+      </w:r>
+    </w:p>
+    <w:p>
+      <w:pPr>
+        <w:pStyle w:val="ListParagraph"/>
+        <w:rPr>
+          <w:b/>
+          <w:bCs/>
+        </w:rPr>
+      </w:pPr>
+    </w:p>
+    <w:p>
+      <w:pPr>
+        <w:pStyle w:val="ListParagraph"/>
+        <w:numPr>
+          <w:ilvl w:val="0"/>
+          <w:numId w:val="2"/>
+        </w:numPr>
+      </w:pPr>
+      <w:r>
+        <w:t>Definition of design requirements and goals</w:t>
+      </w:r>
+      <w:r>
+        <w:t xml:space="preserve"> using the following framework</w:t>
+      </w:r>
+    </w:p>
+    <w:p>
+      <w:pPr>
+        <w:pStyle w:val="ListParagraph"/>
+        <w:ind w:left="1080"/>
+      </w:pPr>
+    </w:p>
+    <w:p>
+      <w:pPr>
+        <w:pStyle w:val="ListParagraph"/>
+        <w:numPr>
+          <w:ilvl w:val="0"/>
+          <w:numId w:val="3"/>
+        </w:numPr>
+      </w:pPr>
+      <w:r>
+        <w:rPr>
+          <w:b/>
+          <w:bCs/>
+        </w:rPr>
+        <w:t>Requirements Gathering</w:t>
+      </w:r>
+      <w:r>
+        <w:t xml:space="preserve">: practice of obtaining the requirements of a system from users, customers, and other stakeholders; the requirements are to be split up into </w:t>
+      </w:r>
+      <w:r>
+        <w:rPr>
+          <w:b/>
+          <w:bCs/>
+        </w:rPr>
+        <w:t>subjective technical requirements (</w:t>
+      </w:r>
+      <w:r>
+        <w:t xml:space="preserve">ex: enough storage, large surface area for screen) and </w:t>
+      </w:r>
+      <w:r>
+        <w:rPr>
+          <w:b/>
+          <w:bCs/>
+        </w:rPr>
+        <w:t>quantitative requirements (</w:t>
+      </w:r>
+      <w:r>
+        <w:t>ex: minimum storage &gt; 32 GB, screen size &gt; 3” x 4”)</w:t>
+      </w:r>
+    </w:p>
+    <w:p>
+      <w:pPr>
+        <w:pStyle w:val="ListParagraph"/>
+        <w:numPr>
+          <w:ilvl w:val="0"/>
+          <w:numId w:val="3"/>
+        </w:numPr>
+      </w:pPr>
+      <w:r>
+        <w:rPr>
+          <w:b/>
+          <w:bCs/>
+        </w:rPr>
+        <w:t>Requirements Analysis:</w:t>
+      </w:r>
+      <w:r>
+        <w:t xml:space="preserve"> determining whether the stated requirements are clear, complete, consistent, and unambiguous</w:t>
+      </w:r>
+    </w:p>
+    <w:p>
+      <w:pPr>
+        <w:pStyle w:val="ListParagraph"/>
+        <w:numPr>
+          <w:ilvl w:val="0"/>
+          <w:numId w:val="3"/>
+        </w:numPr>
+      </w:pPr>
+      <w:r>
+        <w:rPr>
+          <w:b/>
+          <w:bCs/>
+        </w:rPr>
+        <w:t>Requirements Specification:</w:t>
+      </w:r>
+      <w:r>
+        <w:t xml:space="preserve"> clearly stating requirements in a form that can be understood by all stakeholders</w:t>
+      </w:r>
+    </w:p>
+    <w:p>
+      <w:pPr>
+        <w:pStyle w:val="ListParagraph"/>
+        <w:numPr>
+          <w:ilvl w:val="0"/>
+          <w:numId w:val="3"/>
+        </w:numPr>
+      </w:pPr>
+      <w:r>
+        <w:rPr>
+          <w:b/>
+          <w:bCs/>
+        </w:rPr>
+        <w:t>Requirements Validation:</w:t>
+      </w:r>
+      <w:r>
+        <w:t xml:space="preserve"> Checking requirements with stakeholders</w:t>
       </w:r>
     </w:p>
     <w:p/>
     <w:p>
       <w:pPr>
-        <w:rPr>
-          <w:b/>
-          <w:bCs/>
-        </w:rPr>
-      </w:pPr>
-    </w:p>
-    <w:p>
-      <w:pPr>
-        <w:rPr>
-          <w:b/>
-          <w:bCs/>
-        </w:rPr>
-      </w:pPr>
-      <w:r>
-        <w:rPr>
-          <w:b/>
-          <w:bCs/>
-        </w:rPr>
-        <w:t>Deliverable(s)</w:t>
-      </w:r>
-    </w:p>
-    <w:p>
-      <w:pPr>
-        <w:rPr>
-          <w:b/>
-          <w:bCs/>
-        </w:rPr>
-      </w:pPr>
-    </w:p>
-    <w:p>
-      <w:pPr>
-        <w:rPr>
-          <w:b/>
-          <w:bCs/>
-        </w:rPr>
-      </w:pPr>
-      <w:r>
-        <w:rPr>
-          <w:b/>
-          <w:bCs/>
-        </w:rPr>
-        <w:t>The deliverables in this project will follow a conventional product design process includin</w:t>
-      </w:r>
-      <w:r>
-        <w:rPr>
-          <w:b/>
-          <w:bCs/>
-        </w:rPr>
-        <w:t xml:space="preserve">g: </w:t>
-      </w:r>
-    </w:p>
-    <w:p>
-      <w:pPr>
-        <w:rPr>
-          <w:b/>
-          <w:bCs/>
-        </w:rPr>
-      </w:pPr>
-    </w:p>
-    <w:p>
-      <w:pPr>
-        <w:pStyle w:val="ListParagraph"/>
-        <w:numPr>
-          <w:ilvl w:val="0"/>
-          <w:numId w:val="7"/>
-        </w:numPr>
-        <w:rPr>
-          <w:b/>
-          <w:bCs/>
-          <w:highlight w:val="yellow"/>
-        </w:rPr>
-      </w:pPr>
-      <w:r>
-        <w:rPr>
-          <w:b/>
-          <w:bCs/>
-          <w:highlight w:val="yellow"/>
-        </w:rPr>
-        <w:t>Project Description and Literature Review</w:t>
-      </w:r>
-    </w:p>
-    <w:p>
-      <w:pPr>
-        <w:pStyle w:val="ListParagraph"/>
-        <w:numPr>
-          <w:ilvl w:val="0"/>
-          <w:numId w:val="7"/>
-        </w:numPr>
-        <w:rPr>
-          <w:b/>
-          <w:bCs/>
-          <w:highlight w:val="yellow"/>
-        </w:rPr>
-      </w:pPr>
-      <w:r>
-        <w:rPr>
-          <w:b/>
-          <w:bCs/>
-          <w:highlight w:val="yellow"/>
-        </w:rPr>
-        <w:t>Systems Overview</w:t>
-      </w:r>
-    </w:p>
-    <w:p>
-      <w:pPr>
-        <w:pStyle w:val="ListParagraph"/>
-        <w:numPr>
-          <w:ilvl w:val="0"/>
-          <w:numId w:val="7"/>
-        </w:numPr>
-        <w:rPr>
-          <w:b/>
-          <w:bCs/>
-          <w:highlight w:val="yellow"/>
-        </w:rPr>
-      </w:pPr>
-      <w:r>
-        <w:rPr>
-          <w:b/>
-          <w:bCs/>
-          <w:highlight w:val="yellow"/>
-        </w:rPr>
-        <w:t>Requirements Definition</w:t>
-      </w:r>
-    </w:p>
-    <w:p>
-      <w:pPr>
-        <w:pStyle w:val="ListParagraph"/>
-        <w:numPr>
-          <w:ilvl w:val="0"/>
-          <w:numId w:val="7"/>
-        </w:numPr>
-        <w:rPr>
-          <w:b/>
-          <w:bCs/>
-          <w:highlight w:val="yellow"/>
-        </w:rPr>
-      </w:pPr>
-      <w:r>
-        <w:rPr>
-          <w:b/>
-          <w:bCs/>
-          <w:highlight w:val="yellow"/>
-        </w:rPr>
-        <w:t>Preliminary Design</w:t>
-      </w:r>
-    </w:p>
-    <w:p>
-      <w:pPr>
-        <w:pStyle w:val="ListParagraph"/>
-        <w:numPr>
-          <w:ilvl w:val="0"/>
-          <w:numId w:val="7"/>
-        </w:numPr>
-        <w:rPr>
-          <w:b/>
-          <w:bCs/>
-          <w:highlight w:val="yellow"/>
-        </w:rPr>
-      </w:pPr>
-      <w:r>
-        <w:rPr>
-          <w:b/>
-          <w:bCs/>
-          <w:highlight w:val="yellow"/>
-        </w:rPr>
-        <w:lastRenderedPageBreak/>
-        <w:t>Project Proposal</w:t>
-      </w:r>
-    </w:p>
-    <w:p>
-      <w:pPr>
-        <w:pStyle w:val="ListParagraph"/>
-        <w:numPr>
-          <w:ilvl w:val="0"/>
-          <w:numId w:val="7"/>
-        </w:numPr>
-        <w:rPr>
-          <w:b/>
-          <w:bCs/>
-          <w:highlight w:val="yellow"/>
-        </w:rPr>
-      </w:pPr>
-      <w:r>
-        <w:rPr>
-          <w:b/>
-          <w:bCs/>
-          <w:highlight w:val="yellow"/>
-        </w:rPr>
-        <w:t>Detailed Design and Analysis Plan</w:t>
-      </w:r>
-    </w:p>
-    <w:p>
-      <w:pPr>
-        <w:pStyle w:val="ListParagraph"/>
-        <w:numPr>
-          <w:ilvl w:val="0"/>
-          <w:numId w:val="7"/>
-        </w:numPr>
-        <w:rPr>
-          <w:b/>
-          <w:bCs/>
-          <w:highlight w:val="yellow"/>
-        </w:rPr>
-      </w:pPr>
-      <w:r>
-        <w:rPr>
-          <w:b/>
-          <w:bCs/>
-          <w:highlight w:val="yellow"/>
-        </w:rPr>
-        <w:t>Preliminary Results</w:t>
-      </w:r>
-    </w:p>
-    <w:p>
-      <w:pPr>
-        <w:pStyle w:val="ListParagraph"/>
-        <w:numPr>
-          <w:ilvl w:val="0"/>
-          <w:numId w:val="7"/>
-        </w:numPr>
-        <w:rPr>
-          <w:b/>
-          <w:bCs/>
-          <w:highlight w:val="yellow"/>
-        </w:rPr>
-      </w:pPr>
-      <w:r>
-        <w:rPr>
-          <w:b/>
-          <w:bCs/>
-          <w:highlight w:val="yellow"/>
-        </w:rPr>
-        <w:t>Final Presentation</w:t>
-      </w:r>
-    </w:p>
-    <w:p>
-      <w:pPr>
-        <w:pStyle w:val="ListParagraph"/>
-        <w:numPr>
-          <w:ilvl w:val="0"/>
-          <w:numId w:val="7"/>
-        </w:numPr>
-        <w:rPr>
-          <w:b/>
-          <w:bCs/>
-          <w:highlight w:val="yellow"/>
-        </w:rPr>
-      </w:pPr>
-      <w:r>
-        <w:rPr>
-          <w:b/>
-          <w:bCs/>
-          <w:highlight w:val="yellow"/>
-        </w:rPr>
-        <w:t>Final Report</w:t>
-      </w:r>
-    </w:p>
-    <w:p>
-      <w:pPr>
-        <w:rPr>
-          <w:b/>
-          <w:bCs/>
-        </w:rPr>
-      </w:pPr>
-    </w:p>
-    <w:p>
-      <w:pPr>
-        <w:jc w:val="center"/>
-        <w:rPr>
-          <w:b/>
-          <w:bCs/>
-        </w:rPr>
-      </w:pPr>
-      <w:r>
-        <w:rPr>
-          <w:b/>
-          <w:bCs/>
-        </w:rPr>
-        <w:t>Product Design Process Phases</w:t>
-      </w:r>
-    </w:p>
-    <w:p>
-      <w:pPr>
+        <w:pStyle w:val="ListParagraph"/>
+        <w:ind w:left="1080"/>
+      </w:pPr>
+    </w:p>
+    <w:p>
+      <w:pPr>
+        <w:pStyle w:val="ListParagraph"/>
+        <w:numPr>
+          <w:ilvl w:val="0"/>
+          <w:numId w:val="2"/>
+        </w:numPr>
+      </w:pPr>
+      <w:r>
+        <w:t>Background Research and Literature Review</w:t>
+      </w:r>
+    </w:p>
+    <w:p>
+      <w:pPr>
+        <w:pStyle w:val="ListParagraph"/>
+        <w:ind w:left="1080"/>
+      </w:pPr>
+    </w:p>
+    <w:p>
+      <w:pPr>
+        <w:pStyle w:val="ListParagraph"/>
+        <w:numPr>
+          <w:ilvl w:val="0"/>
+          <w:numId w:val="2"/>
+        </w:numPr>
+      </w:pPr>
+      <w:r>
+        <w:t>Enumeration of customer needs</w:t>
+      </w:r>
+    </w:p>
+    <w:p>
+      <w:pPr>
+        <w:pStyle w:val="ListParagraph"/>
+        <w:ind w:left="1080"/>
         <w:rPr>
           <w:b/>
           <w:bCs/>
@@ -717,12 +1065,11 @@
           <w:b/>
           <w:bCs/>
         </w:rPr>
-        <w:t>Identification of Problem Phase</w:t>
-      </w:r>
-    </w:p>
-    <w:p>
-      <w:pPr>
-        <w:pStyle w:val="ListParagraph"/>
+        <w:t>Ideation Phase</w:t>
+      </w:r>
+    </w:p>
+    <w:p>
+      <w:pPr>
         <w:rPr>
           <w:b/>
           <w:bCs/>
@@ -738,8 +1085,14 @@
         </w:numPr>
       </w:pPr>
       <w:r>
-        <w:t>Problem Statement</w:t>
-      </w:r>
+        <w:t>Brainstorm design ideas</w:t>
+      </w:r>
+    </w:p>
+    <w:p>
+      <w:pPr>
+        <w:pStyle w:val="ListParagraph"/>
+        <w:ind w:left="1080"/>
+      </w:pPr>
     </w:p>
     <w:p>
       <w:pPr>
@@ -750,8 +1103,19 @@
         </w:numPr>
       </w:pPr>
       <w:r>
-        <w:t>Need Statement</w:t>
-      </w:r>
+        <w:t>Develop sketches and schematics to communicate flow of information in product</w:t>
+      </w:r>
+      <w:r>
+        <w:t xml:space="preserve"> in a hardware/software-independent way</w:t>
+      </w:r>
+      <w:r>
+        <w:t xml:space="preserve">: Define product as a black-box with inputs and outputs and identify each input/output in the system (product) and the systems they link to </w:t>
+      </w:r>
+    </w:p>
+    <w:p>
+      <w:pPr>
+        <w:pStyle w:val="ListParagraph"/>
+      </w:pPr>
     </w:p>
     <w:p>
       <w:pPr>
@@ -762,290 +1126,6 @@
         </w:numPr>
       </w:pPr>
       <w:r>
-        <w:t>Project Objectives</w:t>
-      </w:r>
-    </w:p>
-    <w:p>
-      <w:pPr>
-        <w:pStyle w:val="ListParagraph"/>
-        <w:rPr>
-          <w:b/>
-          <w:bCs/>
-        </w:rPr>
-      </w:pPr>
-    </w:p>
-    <w:p>
-      <w:pPr>
-        <w:pStyle w:val="ListParagraph"/>
-        <w:numPr>
-          <w:ilvl w:val="0"/>
-          <w:numId w:val="1"/>
-        </w:numPr>
-        <w:rPr>
-          <w:b/>
-          <w:bCs/>
-        </w:rPr>
-      </w:pPr>
-      <w:r>
-        <w:rPr>
-          <w:b/>
-          <w:bCs/>
-        </w:rPr>
-        <w:t>Understanding of Problem Phase</w:t>
-      </w:r>
-    </w:p>
-    <w:p>
-      <w:pPr>
-        <w:pStyle w:val="ListParagraph"/>
-        <w:rPr>
-          <w:b/>
-          <w:bCs/>
-        </w:rPr>
-      </w:pPr>
-    </w:p>
-    <w:p>
-      <w:pPr>
-        <w:pStyle w:val="ListParagraph"/>
-        <w:numPr>
-          <w:ilvl w:val="0"/>
-          <w:numId w:val="2"/>
-        </w:numPr>
-      </w:pPr>
-      <w:r>
-        <w:t>Definition of design requirements and goals</w:t>
-      </w:r>
-      <w:r>
-        <w:t xml:space="preserve"> using the following framework</w:t>
-      </w:r>
-    </w:p>
-    <w:p>
-      <w:pPr>
-        <w:pStyle w:val="ListParagraph"/>
-        <w:ind w:left="1080"/>
-      </w:pPr>
-    </w:p>
-    <w:p>
-      <w:pPr>
-        <w:pStyle w:val="ListParagraph"/>
-        <w:numPr>
-          <w:ilvl w:val="0"/>
-          <w:numId w:val="3"/>
-        </w:numPr>
-      </w:pPr>
-      <w:r>
-        <w:rPr>
-          <w:b/>
-          <w:bCs/>
-        </w:rPr>
-        <w:t>Requirements Gathering</w:t>
-      </w:r>
-      <w:r>
-        <w:t xml:space="preserve">: practice of obtaining the requirements of a system from users, customers, and other stakeholders; the requirements are to be split up into </w:t>
-      </w:r>
-      <w:r>
-        <w:rPr>
-          <w:b/>
-          <w:bCs/>
-        </w:rPr>
-        <w:t>subjective technical requirements (</w:t>
-      </w:r>
-      <w:r>
-        <w:t xml:space="preserve">ex: enough storage, large surface area for screen) and </w:t>
-      </w:r>
-      <w:r>
-        <w:rPr>
-          <w:b/>
-          <w:bCs/>
-        </w:rPr>
-        <w:t>quantitative requirements (</w:t>
-      </w:r>
-      <w:r>
-        <w:t>ex: minimum storage &gt; 32 GB, screen size &gt; 3” x 4”)</w:t>
-      </w:r>
-    </w:p>
-    <w:p>
-      <w:pPr>
-        <w:pStyle w:val="ListParagraph"/>
-        <w:numPr>
-          <w:ilvl w:val="0"/>
-          <w:numId w:val="3"/>
-        </w:numPr>
-      </w:pPr>
-      <w:r>
-        <w:rPr>
-          <w:b/>
-          <w:bCs/>
-        </w:rPr>
-        <w:t>Requirements Analysis:</w:t>
-      </w:r>
-      <w:r>
-        <w:t xml:space="preserve"> determining whether the stated requirements are clear, complete, consistent, and unambiguous</w:t>
-      </w:r>
-    </w:p>
-    <w:p>
-      <w:pPr>
-        <w:pStyle w:val="ListParagraph"/>
-        <w:numPr>
-          <w:ilvl w:val="0"/>
-          <w:numId w:val="3"/>
-        </w:numPr>
-      </w:pPr>
-      <w:r>
-        <w:rPr>
-          <w:b/>
-          <w:bCs/>
-        </w:rPr>
-        <w:t>Requirements Specification:</w:t>
-      </w:r>
-      <w:r>
-        <w:t xml:space="preserve"> clearly stating requirements in a form that can be understood by all stakeholders</w:t>
-      </w:r>
-    </w:p>
-    <w:p>
-      <w:pPr>
-        <w:pStyle w:val="ListParagraph"/>
-        <w:numPr>
-          <w:ilvl w:val="0"/>
-          <w:numId w:val="3"/>
-        </w:numPr>
-      </w:pPr>
-      <w:r>
-        <w:rPr>
-          <w:b/>
-          <w:bCs/>
-        </w:rPr>
-        <w:t>Requirements Validation:</w:t>
-      </w:r>
-      <w:r>
-        <w:t xml:space="preserve"> Checking requirements with stakeholders</w:t>
-      </w:r>
-    </w:p>
-    <w:p/>
-    <w:p>
-      <w:pPr>
-        <w:pStyle w:val="ListParagraph"/>
-        <w:ind w:left="1080"/>
-      </w:pPr>
-    </w:p>
-    <w:p>
-      <w:pPr>
-        <w:pStyle w:val="ListParagraph"/>
-        <w:numPr>
-          <w:ilvl w:val="0"/>
-          <w:numId w:val="2"/>
-        </w:numPr>
-      </w:pPr>
-      <w:r>
-        <w:t>Background Research and Literature Review</w:t>
-      </w:r>
-    </w:p>
-    <w:p>
-      <w:pPr>
-        <w:pStyle w:val="ListParagraph"/>
-        <w:ind w:left="1080"/>
-      </w:pPr>
-    </w:p>
-    <w:p>
-      <w:pPr>
-        <w:pStyle w:val="ListParagraph"/>
-        <w:numPr>
-          <w:ilvl w:val="0"/>
-          <w:numId w:val="2"/>
-        </w:numPr>
-      </w:pPr>
-      <w:r>
-        <w:t>Enumeration of customer needs</w:t>
-      </w:r>
-    </w:p>
-    <w:p>
-      <w:pPr>
-        <w:pStyle w:val="ListParagraph"/>
-        <w:ind w:left="1080"/>
-        <w:rPr>
-          <w:b/>
-          <w:bCs/>
-        </w:rPr>
-      </w:pPr>
-    </w:p>
-    <w:p>
-      <w:pPr>
-        <w:pStyle w:val="ListParagraph"/>
-        <w:numPr>
-          <w:ilvl w:val="0"/>
-          <w:numId w:val="1"/>
-        </w:numPr>
-        <w:rPr>
-          <w:b/>
-          <w:bCs/>
-        </w:rPr>
-      </w:pPr>
-      <w:r>
-        <w:rPr>
-          <w:b/>
-          <w:bCs/>
-        </w:rPr>
-        <w:t>Ideation Phase</w:t>
-      </w:r>
-    </w:p>
-    <w:p>
-      <w:pPr>
-        <w:rPr>
-          <w:b/>
-          <w:bCs/>
-        </w:rPr>
-      </w:pPr>
-    </w:p>
-    <w:p>
-      <w:pPr>
-        <w:pStyle w:val="ListParagraph"/>
-        <w:numPr>
-          <w:ilvl w:val="0"/>
-          <w:numId w:val="2"/>
-        </w:numPr>
-      </w:pPr>
-      <w:r>
-        <w:t>Brainstorm design ideas</w:t>
-      </w:r>
-    </w:p>
-    <w:p>
-      <w:pPr>
-        <w:pStyle w:val="ListParagraph"/>
-        <w:ind w:left="1080"/>
-      </w:pPr>
-    </w:p>
-    <w:p>
-      <w:pPr>
-        <w:pStyle w:val="ListParagraph"/>
-        <w:numPr>
-          <w:ilvl w:val="0"/>
-          <w:numId w:val="2"/>
-        </w:numPr>
-      </w:pPr>
-      <w:r>
-        <w:t>Develop sketches and schematics to communicate flow of information in product</w:t>
-      </w:r>
-      <w:r>
-        <w:t xml:space="preserve"> in a hardware/software-independent way</w:t>
-      </w:r>
-      <w:r>
-        <w:t xml:space="preserve">: Define product as a black-box with inputs and outputs and identify each input/output in the system (product) and the systems they link to </w:t>
-      </w:r>
-    </w:p>
-    <w:p>
-      <w:pPr>
-        <w:pStyle w:val="ListParagraph"/>
-      </w:pPr>
-    </w:p>
-    <w:p>
-      <w:pPr>
-        <w:pStyle w:val="ListParagraph"/>
-        <w:numPr>
-          <w:ilvl w:val="0"/>
-          <w:numId w:val="2"/>
-        </w:numPr>
-      </w:pPr>
-      <w:r>
-        <w:lastRenderedPageBreak/>
         <w:t xml:space="preserve">Translate black-box definition of product into hardware-software-specific product designs </w:t>
       </w:r>
       <w:r>

</xml_diff>